<commit_message>
SJMS-100 prop to JmsClient generic (before apply to demos)
</commit_message>
<xml_diff>
--- a/Docs/SpringJ2EE-AFU-2017.docx
+++ b/Docs/SpringJ2EE-AFU-2017.docx
@@ -14,37 +14,45 @@
           <w:b/>
           <w:lang w:val="et-EE"/>
         </w:rPr>
-        <w:t>SPRING J2EE 2017:</w:t>
-      </w:r>
-    </w:p>
-    <w:p>
-      <w:pPr>
-        <w:rPr>
-          <w:lang w:val="et-EE"/>
-        </w:rPr>
-      </w:pPr>
-      <w:r>
-        <w:rPr>
-          <w:b/>
-          <w:lang w:val="et-EE"/>
-        </w:rPr>
-        <w:br/>
+        <w:t xml:space="preserve">SPRING J2EE </w:t>
+      </w:r>
+      <w:r>
+        <w:rPr>
+          <w:b/>
+          <w:lang w:val="et-EE"/>
+        </w:rPr>
+        <w:t xml:space="preserve">AFU </w:t>
+      </w:r>
+      <w:r>
+        <w:rPr>
+          <w:b/>
+          <w:lang w:val="et-EE"/>
+        </w:rPr>
+        <w:t>2017:</w:t>
+      </w:r>
+    </w:p>
+    <w:p>
+      <w:pPr>
+        <w:rPr>
+          <w:b/>
+          <w:lang w:val="et-EE"/>
+        </w:rPr>
+      </w:pPr>
+      <w:r>
+        <w:rPr>
+          <w:b/>
+          <w:lang w:val="et-EE"/>
+        </w:rPr>
         <w:t>J2EE:</w:t>
       </w:r>
-      <w:r>
-        <w:rPr>
-          <w:b/>
-          <w:lang w:val="et-EE"/>
-        </w:rPr>
-        <w:br/>
-      </w:r>
-      <w:r>
-        <w:rPr>
-          <w:b/>
-          <w:lang w:val="et-EE"/>
-        </w:rPr>
-        <w:br/>
-      </w:r>
+    </w:p>
+    <w:p>
+      <w:pPr>
+        <w:ind w:left="720"/>
+        <w:rPr>
+          <w:lang w:val="et-EE"/>
+        </w:rPr>
+      </w:pPr>
       <w:r>
         <w:rPr>
           <w:b/>
@@ -93,9 +101,19 @@
         <w:br/>
         <w:t>- Ejb</w:t>
       </w:r>
-    </w:p>
-    <w:p>
-      <w:pPr>
+      <w:r>
+        <w:rPr>
+          <w:lang w:val="et-EE"/>
+        </w:rPr>
+        <w:br/>
+        <w:t>Verificare con TomEE</w:t>
+      </w:r>
+      <w:bookmarkStart w:id="0" w:name="_GoBack"/>
+      <w:bookmarkEnd w:id="0"/>
+    </w:p>
+    <w:p>
+      <w:pPr>
+        <w:ind w:left="720"/>
         <w:rPr>
           <w:lang w:val="et-EE"/>
         </w:rPr>
@@ -150,6 +168,7 @@
     </w:p>
     <w:p>
       <w:pPr>
+        <w:ind w:left="720"/>
         <w:rPr>
           <w:lang w:val="et-EE"/>
         </w:rPr>
@@ -184,11 +203,26 @@
     </w:p>
     <w:p>
       <w:pPr>
-        <w:rPr>
-          <w:b/>
-          <w:lang w:val="et-EE"/>
-        </w:rPr>
-      </w:pPr>
+        <w:ind w:left="720"/>
+        <w:rPr>
+          <w:b/>
+          <w:lang w:val="et-EE"/>
+        </w:rPr>
+      </w:pPr>
+      <w:r>
+        <w:rPr>
+          <w:b/>
+          <w:lang w:val="et-EE"/>
+        </w:rPr>
+        <w:t>2H Lab</w:t>
+      </w:r>
+      <w:r>
+        <w:rPr>
+          <w:b/>
+          <w:lang w:val="et-EE"/>
+        </w:rPr>
+        <w:br/>
+      </w:r>
     </w:p>
     <w:p>
       <w:pPr>
@@ -203,6 +237,13 @@
           <w:lang w:val="et-EE"/>
         </w:rPr>
         <w:t>ModuloEJB</w:t>
+      </w:r>
+      <w:r>
+        <w:rPr>
+          <w:b/>
+          <w:lang w:val="et-EE"/>
+        </w:rPr>
+        <w:t xml:space="preserve"> (Tutorial Ejb)</w:t>
       </w:r>
     </w:p>
     <w:p>
@@ -258,6 +299,12 @@
         </w:rPr>
         <w:t>Ejb Client Spring</w:t>
       </w:r>
+      <w:r>
+        <w:rPr>
+          <w:lang w:val="et-EE"/>
+        </w:rPr>
+        <w:br/>
+      </w:r>
     </w:p>
     <w:p>
       <w:pPr>
@@ -313,8 +360,6 @@
         </w:rPr>
         <w:t>Jboss eclipse adapter (download)</w:t>
       </w:r>
-      <w:bookmarkStart w:id="0" w:name="_GoBack"/>
-      <w:bookmarkEnd w:id="0"/>
     </w:p>
     <w:p>
       <w:pPr>
@@ -342,24 +387,111 @@
     </w:p>
     <w:p>
       <w:pPr>
-        <w:rPr>
-          <w:b/>
-          <w:lang w:val="et-EE"/>
-        </w:rPr>
-      </w:pPr>
-    </w:p>
-    <w:p>
-      <w:pPr>
-        <w:rPr>
-          <w:b/>
-          <w:lang w:val="et-EE"/>
-        </w:rPr>
-      </w:pPr>
-      <w:r>
-        <w:rPr>
-          <w:b/>
-          <w:lang w:val="et-EE"/>
-        </w:rPr>
+        <w:pStyle w:val="ListParagraph"/>
+        <w:numPr>
+          <w:ilvl w:val="0"/>
+          <w:numId w:val="8"/>
+        </w:numPr>
+        <w:rPr>
+          <w:lang w:val="et-EE"/>
+        </w:rPr>
+      </w:pPr>
+      <w:r>
+        <w:rPr>
+          <w:lang w:val="et-EE"/>
+        </w:rPr>
+        <w:t>Tutorial EJB</w:t>
+      </w:r>
+    </w:p>
+    <w:p>
+      <w:pPr>
+        <w:pStyle w:val="ListParagraph"/>
+        <w:numPr>
+          <w:ilvl w:val="1"/>
+          <w:numId w:val="8"/>
+        </w:numPr>
+        <w:rPr>
+          <w:lang w:val="et-EE"/>
+        </w:rPr>
+      </w:pPr>
+      <w:r>
+        <w:rPr>
+          <w:lang w:val="et-EE"/>
+        </w:rPr>
+        <w:t>Stateless</w:t>
+      </w:r>
+    </w:p>
+    <w:p>
+      <w:pPr>
+        <w:pStyle w:val="ListParagraph"/>
+        <w:numPr>
+          <w:ilvl w:val="1"/>
+          <w:numId w:val="8"/>
+        </w:numPr>
+        <w:rPr>
+          <w:lang w:val="et-EE"/>
+        </w:rPr>
+      </w:pPr>
+      <w:r>
+        <w:rPr>
+          <w:lang w:val="et-EE"/>
+        </w:rPr>
+        <w:t>Stateful</w:t>
+      </w:r>
+    </w:p>
+    <w:p>
+      <w:pPr>
+        <w:rPr>
+          <w:b/>
+          <w:lang w:val="et-EE"/>
+        </w:rPr>
+      </w:pPr>
+    </w:p>
+    <w:p>
+      <w:pPr>
+        <w:rPr>
+          <w:b/>
+          <w:lang w:val="et-EE"/>
+        </w:rPr>
+      </w:pPr>
+    </w:p>
+    <w:p>
+      <w:pPr>
+        <w:rPr>
+          <w:b/>
+          <w:lang w:val="et-EE"/>
+        </w:rPr>
+      </w:pPr>
+    </w:p>
+    <w:p>
+      <w:pPr>
+        <w:rPr>
+          <w:b/>
+          <w:lang w:val="et-EE"/>
+        </w:rPr>
+      </w:pPr>
+    </w:p>
+    <w:p>
+      <w:pPr>
+        <w:rPr>
+          <w:b/>
+          <w:lang w:val="et-EE"/>
+        </w:rPr>
+      </w:pPr>
+    </w:p>
+    <w:p>
+      <w:pPr>
+        <w:rPr>
+          <w:b/>
+          <w:lang w:val="et-EE"/>
+        </w:rPr>
+      </w:pPr>
+      <w:r>
+        <w:rPr>
+          <w:b/>
+          <w:lang w:val="et-EE"/>
+        </w:rPr>
+        <w:lastRenderedPageBreak/>
         <w:br/>
         <w:t>Modulo Jms:</w:t>
       </w:r>
@@ -429,6 +561,12 @@
         </w:rPr>
         <w:t>:</w:t>
       </w:r>
+      <w:r>
+        <w:rPr>
+          <w:lang w:val="et-EE"/>
+        </w:rPr>
+        <w:t xml:space="preserve"> (refactoring codice comune e pom)</w:t>
+      </w:r>
     </w:p>
     <w:p>
       <w:pPr>
@@ -513,6 +651,12 @@
         </w:rPr>
         <w:t xml:space="preserve"> Spring</w:t>
       </w:r>
+      <w:r>
+        <w:rPr>
+          <w:lang w:val="et-EE"/>
+        </w:rPr>
+        <w:t xml:space="preserve"> (refactoring codice comune e pom)</w:t>
+      </w:r>
     </w:p>
     <w:p>
       <w:pPr>
@@ -547,7 +691,6 @@
         <w:rPr>
           <w:lang w:val="et-EE"/>
         </w:rPr>
-        <w:lastRenderedPageBreak/>
         <w:t>EventDriven</w:t>
       </w:r>
     </w:p>
@@ -1013,6 +1156,22 @@
           <w:b/>
           <w:lang w:val="et-EE"/>
         </w:rPr>
+        <w:lastRenderedPageBreak/>
+        <w:t>DEMOS</w:t>
+      </w:r>
+    </w:p>
+    <w:p>
+      <w:pPr>
+        <w:rPr>
+          <w:b/>
+          <w:lang w:val="et-EE"/>
+        </w:rPr>
+      </w:pPr>
+      <w:r>
+        <w:rPr>
+          <w:b/>
+          <w:lang w:val="et-EE"/>
+        </w:rPr>
         <w:t>S</w:t>
       </w:r>
       <w:r>
@@ -1098,6 +1257,426 @@
     </w:p>
     <w:p>
       <w:pPr>
+        <w:pStyle w:val="ListParagraph"/>
+        <w:numPr>
+          <w:ilvl w:val="0"/>
+          <w:numId w:val="9"/>
+        </w:numPr>
+        <w:rPr>
+          <w:lang w:val="et-EE"/>
+        </w:rPr>
+      </w:pPr>
+      <w:r>
+        <w:rPr>
+          <w:b/>
+          <w:lang w:val="et-EE"/>
+        </w:rPr>
+        <w:t>SJMS-100-ClientJSE</w:t>
+      </w:r>
+      <w:r>
+        <w:rPr>
+          <w:b/>
+          <w:lang w:val="et-EE"/>
+        </w:rPr>
+        <w:t>:</w:t>
+      </w:r>
+    </w:p>
+    <w:p>
+      <w:pPr>
+        <w:pStyle w:val="ListParagraph"/>
+        <w:numPr>
+          <w:ilvl w:val="1"/>
+          <w:numId w:val="9"/>
+        </w:numPr>
+        <w:rPr>
+          <w:lang w:val="et-EE"/>
+        </w:rPr>
+      </w:pPr>
+      <w:r>
+        <w:rPr>
+          <w:lang w:val="et-EE"/>
+        </w:rPr>
+        <w:t>Refactoring getConnectionFactory (impl commentate)</w:t>
+      </w:r>
+    </w:p>
+    <w:p>
+      <w:pPr>
+        <w:pStyle w:val="ListParagraph"/>
+        <w:numPr>
+          <w:ilvl w:val="2"/>
+          <w:numId w:val="9"/>
+        </w:numPr>
+        <w:rPr>
+          <w:lang w:val="et-EE"/>
+        </w:rPr>
+      </w:pPr>
+      <w:r>
+        <w:rPr>
+          <w:lang w:val="et-EE"/>
+        </w:rPr>
+        <w:t>Jboss 7.1</w:t>
+      </w:r>
+    </w:p>
+    <w:p>
+      <w:pPr>
+        <w:pStyle w:val="ListParagraph"/>
+        <w:numPr>
+          <w:ilvl w:val="2"/>
+          <w:numId w:val="9"/>
+        </w:numPr>
+        <w:rPr>
+          <w:lang w:val="et-EE"/>
+        </w:rPr>
+      </w:pPr>
+      <w:r>
+        <w:rPr>
+          <w:lang w:val="et-EE"/>
+        </w:rPr>
+        <w:t>Ac</w:t>
+      </w:r>
+      <w:r>
+        <w:rPr>
+          <w:lang w:val="et-EE"/>
+        </w:rPr>
+        <w:t>tiveMQ</w:t>
+      </w:r>
+      <w:r>
+        <w:rPr>
+          <w:lang w:val="et-EE"/>
+        </w:rPr>
+        <w:br/>
+      </w:r>
+    </w:p>
+    <w:p>
+      <w:pPr>
+        <w:pStyle w:val="ListParagraph"/>
+        <w:numPr>
+          <w:ilvl w:val="0"/>
+          <w:numId w:val="9"/>
+        </w:numPr>
+        <w:rPr>
+          <w:lang w:val="et-EE"/>
+        </w:rPr>
+      </w:pPr>
+      <w:r>
+        <w:rPr>
+          <w:b/>
+          <w:lang w:val="et-EE"/>
+        </w:rPr>
+        <w:t>SJMS-200-ClientSpring</w:t>
+      </w:r>
+      <w:r>
+        <w:rPr>
+          <w:b/>
+          <w:lang w:val="et-EE"/>
+        </w:rPr>
+        <w:t>:</w:t>
+      </w:r>
+    </w:p>
+    <w:p>
+      <w:pPr>
+        <w:pStyle w:val="ListParagraph"/>
+        <w:numPr>
+          <w:ilvl w:val="1"/>
+          <w:numId w:val="9"/>
+        </w:numPr>
+        <w:rPr>
+          <w:lang w:val="et-EE"/>
+        </w:rPr>
+      </w:pPr>
+      <w:r>
+        <w:rPr>
+          <w:lang w:val="et-EE"/>
+        </w:rPr>
+        <w:t>Refactoring getConnectionFactory (impl commentate)</w:t>
+      </w:r>
+    </w:p>
+    <w:p>
+      <w:pPr>
+        <w:pStyle w:val="ListParagraph"/>
+        <w:numPr>
+          <w:ilvl w:val="2"/>
+          <w:numId w:val="9"/>
+        </w:numPr>
+        <w:rPr>
+          <w:lang w:val="et-EE"/>
+        </w:rPr>
+      </w:pPr>
+      <w:r>
+        <w:rPr>
+          <w:lang w:val="et-EE"/>
+        </w:rPr>
+        <w:t xml:space="preserve">Jboss </w:t>
+      </w:r>
+      <w:r>
+        <w:rPr>
+          <w:lang w:val="et-EE"/>
+        </w:rPr>
+        <w:t>7.1</w:t>
+      </w:r>
+    </w:p>
+    <w:p>
+      <w:pPr>
+        <w:pStyle w:val="ListParagraph"/>
+        <w:numPr>
+          <w:ilvl w:val="2"/>
+          <w:numId w:val="9"/>
+        </w:numPr>
+        <w:rPr>
+          <w:lang w:val="et-EE"/>
+        </w:rPr>
+      </w:pPr>
+      <w:r>
+        <w:rPr>
+          <w:lang w:val="et-EE"/>
+        </w:rPr>
+        <w:t>ActiveMQ</w:t>
+      </w:r>
+      <w:r>
+        <w:rPr>
+          <w:lang w:val="et-EE"/>
+        </w:rPr>
+        <w:br/>
+      </w:r>
+    </w:p>
+    <w:p>
+      <w:pPr>
+        <w:pStyle w:val="ListParagraph"/>
+        <w:numPr>
+          <w:ilvl w:val="0"/>
+          <w:numId w:val="9"/>
+        </w:numPr>
+        <w:rPr>
+          <w:lang w:val="et-EE"/>
+        </w:rPr>
+      </w:pPr>
+      <w:r>
+        <w:rPr>
+          <w:b/>
+          <w:lang w:val="et-EE"/>
+        </w:rPr>
+        <w:t>SJMS-2</w:t>
+      </w:r>
+      <w:r>
+        <w:rPr>
+          <w:b/>
+          <w:lang w:val="et-EE"/>
+        </w:rPr>
+        <w:t>30-</w:t>
+      </w:r>
+      <w:r>
+        <w:rPr>
+          <w:b/>
+          <w:lang w:val="et-EE"/>
+        </w:rPr>
+        <w:t>Spring</w:t>
+      </w:r>
+      <w:r>
+        <w:rPr>
+          <w:b/>
+          <w:lang w:val="et-EE"/>
+        </w:rPr>
+        <w:t>Jms</w:t>
+      </w:r>
+      <w:r>
+        <w:rPr>
+          <w:b/>
+          <w:lang w:val="et-EE"/>
+        </w:rPr>
+        <w:t>:</w:t>
+      </w:r>
+    </w:p>
+    <w:p>
+      <w:pPr>
+        <w:pStyle w:val="ListParagraph"/>
+        <w:numPr>
+          <w:ilvl w:val="1"/>
+          <w:numId w:val="9"/>
+        </w:numPr>
+        <w:rPr>
+          <w:lang w:val="et-EE"/>
+        </w:rPr>
+      </w:pPr>
+      <w:r>
+        <w:rPr>
+          <w:b/>
+          <w:lang w:val="et-EE"/>
+        </w:rPr>
+        <w:t xml:space="preserve">Desc: </w:t>
+      </w:r>
+      <w:r>
+        <w:rPr>
+          <w:lang w:val="et-EE"/>
+        </w:rPr>
+        <w:t>Impl MessageListener di Spring</w:t>
+      </w:r>
+      <w:r>
+        <w:rPr>
+          <w:lang w:val="et-EE"/>
+        </w:rPr>
+        <w:t xml:space="preserve"> e trans</w:t>
+      </w:r>
+    </w:p>
+    <w:p>
+      <w:pPr>
+        <w:pStyle w:val="ListParagraph"/>
+        <w:numPr>
+          <w:ilvl w:val="1"/>
+          <w:numId w:val="9"/>
+        </w:numPr>
+        <w:rPr>
+          <w:lang w:val="et-EE"/>
+        </w:rPr>
+      </w:pPr>
+      <w:r>
+        <w:rPr>
+          <w:lang w:val="et-EE"/>
+        </w:rPr>
+        <w:t>Refactoring getConnectionFactory (impl commentate)</w:t>
+      </w:r>
+    </w:p>
+    <w:p>
+      <w:pPr>
+        <w:pStyle w:val="ListParagraph"/>
+        <w:numPr>
+          <w:ilvl w:val="2"/>
+          <w:numId w:val="9"/>
+        </w:numPr>
+        <w:rPr>
+          <w:lang w:val="et-EE"/>
+        </w:rPr>
+      </w:pPr>
+      <w:r>
+        <w:rPr>
+          <w:lang w:val="et-EE"/>
+        </w:rPr>
+        <w:t>Jboss 7.1</w:t>
+      </w:r>
+    </w:p>
+    <w:p>
+      <w:pPr>
+        <w:pStyle w:val="ListParagraph"/>
+        <w:numPr>
+          <w:ilvl w:val="2"/>
+          <w:numId w:val="9"/>
+        </w:numPr>
+        <w:rPr>
+          <w:lang w:val="et-EE"/>
+        </w:rPr>
+      </w:pPr>
+      <w:r>
+        <w:rPr>
+          <w:lang w:val="et-EE"/>
+        </w:rPr>
+        <w:t>ActiveMQ</w:t>
+      </w:r>
+      <w:r>
+        <w:rPr>
+          <w:lang w:val="et-EE"/>
+        </w:rPr>
+        <w:br/>
+      </w:r>
+    </w:p>
+    <w:p>
+      <w:pPr>
+        <w:pStyle w:val="ListParagraph"/>
+        <w:numPr>
+          <w:ilvl w:val="0"/>
+          <w:numId w:val="9"/>
+        </w:numPr>
+        <w:rPr>
+          <w:lang w:val="et-EE"/>
+        </w:rPr>
+      </w:pPr>
+      <w:r>
+        <w:rPr>
+          <w:b/>
+          <w:lang w:val="et-EE"/>
+        </w:rPr>
+        <w:t>SJMS-270-SpringConfig:</w:t>
+      </w:r>
+    </w:p>
+    <w:p>
+      <w:pPr>
+        <w:pStyle w:val="ListParagraph"/>
+        <w:numPr>
+          <w:ilvl w:val="1"/>
+          <w:numId w:val="9"/>
+        </w:numPr>
+        <w:rPr>
+          <w:lang w:val="et-EE"/>
+        </w:rPr>
+      </w:pPr>
+      <w:r>
+        <w:rPr>
+          <w:lang w:val="et-EE"/>
+        </w:rPr>
+        <w:t>@Configuration e  @Bean</w:t>
+      </w:r>
+    </w:p>
+    <w:p>
+      <w:pPr>
+        <w:pStyle w:val="ListParagraph"/>
+        <w:numPr>
+          <w:ilvl w:val="1"/>
+          <w:numId w:val="9"/>
+        </w:numPr>
+        <w:rPr>
+          <w:lang w:val="et-EE"/>
+        </w:rPr>
+      </w:pPr>
+      <w:r>
+        <w:rPr>
+          <w:lang w:val="et-EE"/>
+        </w:rPr>
+        <w:t>@JmsTemplate</w:t>
+      </w:r>
+    </w:p>
+    <w:p>
+      <w:pPr>
+        <w:rPr>
+          <w:lang w:val="et-EE"/>
+        </w:rPr>
+      </w:pPr>
+      <w:r>
+        <w:rPr>
+          <w:b/>
+          <w:lang w:val="et-EE"/>
+        </w:rPr>
+        <w:br/>
+      </w:r>
+    </w:p>
+    <w:p>
+      <w:pPr>
+        <w:rPr>
+          <w:b/>
+          <w:lang w:val="et-EE"/>
+        </w:rPr>
+      </w:pPr>
+      <w:r>
+        <w:rPr>
+          <w:b/>
+          <w:lang w:val="et-EE"/>
+        </w:rPr>
+        <w:t>S</w:t>
+      </w:r>
+      <w:r>
+        <w:rPr>
+          <w:b/>
+          <w:lang w:val="et-EE"/>
+        </w:rPr>
+        <w:t>AMQP</w:t>
+      </w:r>
+      <w:r>
+        <w:rPr>
+          <w:b/>
+          <w:lang w:val="et-EE"/>
+        </w:rPr>
+        <w:t>:</w:t>
+      </w:r>
+    </w:p>
+    <w:p>
+      <w:pPr>
         <w:ind w:left="720"/>
         <w:rPr>
           <w:b/>
@@ -1109,7 +1688,14 @@
           <w:b/>
           <w:lang w:val="et-EE"/>
         </w:rPr>
-        <w:t>SJMS-100-ClientJSE</w:t>
+        <w:t>SAMQP-100ClientJSE</w:t>
+      </w:r>
+      <w:r>
+        <w:rPr>
+          <w:b/>
+          <w:lang w:val="et-EE"/>
+        </w:rPr>
+        <w:t>:</w:t>
       </w:r>
       <w:r>
         <w:rPr>
@@ -1117,53 +1703,6 @@
           <w:lang w:val="et-EE"/>
         </w:rPr>
         <w:br/>
-        <w:t>SJMS-200-ClientSpring</w:t>
-      </w:r>
-    </w:p>
-    <w:p>
-      <w:pPr>
-        <w:rPr>
-          <w:b/>
-          <w:lang w:val="et-EE"/>
-        </w:rPr>
-      </w:pPr>
-      <w:r>
-        <w:rPr>
-          <w:b/>
-          <w:lang w:val="et-EE"/>
-        </w:rPr>
-        <w:t>S</w:t>
-      </w:r>
-      <w:r>
-        <w:rPr>
-          <w:b/>
-          <w:lang w:val="et-EE"/>
-        </w:rPr>
-        <w:t>AMQP</w:t>
-      </w:r>
-      <w:r>
-        <w:rPr>
-          <w:b/>
-          <w:lang w:val="et-EE"/>
-        </w:rPr>
-        <w:t>:</w:t>
-      </w:r>
-    </w:p>
-    <w:p>
-      <w:pPr>
-        <w:ind w:left="720"/>
-        <w:rPr>
-          <w:b/>
-          <w:lang w:val="et-EE"/>
-        </w:rPr>
-      </w:pPr>
-      <w:r>
-        <w:rPr>
-          <w:b/>
-          <w:lang w:val="et-EE"/>
-        </w:rPr>
-        <w:lastRenderedPageBreak/>
-        <w:t>SAMQP-100ClientJSE</w:t>
       </w:r>
       <w:r>
         <w:rPr>
@@ -1177,48 +1716,207 @@
     <w:p>
       <w:pPr>
         <w:rPr>
-          <w:b/>
-          <w:lang w:val="et-EE"/>
-        </w:rPr>
-      </w:pPr>
-    </w:p>
-    <w:p>
-      <w:pPr>
-        <w:rPr>
-          <w:b/>
-          <w:lang w:val="et-EE"/>
-        </w:rPr>
-      </w:pPr>
+          <w:lang w:val="et-EE"/>
+        </w:rPr>
+      </w:pPr>
+    </w:p>
+    <w:p>
+      <w:pPr>
+        <w:rPr>
+          <w:lang w:val="et-EE"/>
+        </w:rPr>
+      </w:pPr>
+    </w:p>
+    <w:p>
+      <w:pPr>
+        <w:rPr>
+          <w:b/>
+          <w:lang w:val="et-EE"/>
+        </w:rPr>
+      </w:pPr>
+    </w:p>
+    <w:p>
+      <w:pPr>
+        <w:rPr>
+          <w:b/>
+          <w:lang w:val="et-EE"/>
+        </w:rPr>
+      </w:pPr>
+    </w:p>
+    <w:p>
+      <w:pPr>
+        <w:rPr>
+          <w:b/>
+          <w:lang w:val="et-EE"/>
+        </w:rPr>
+      </w:pPr>
+      <w:r>
+        <w:rPr>
+          <w:lang w:val="et-EE"/>
+        </w:rPr>
+        <w:lastRenderedPageBreak/>
+        <w:br/>
+      </w:r>
+      <w:r>
+        <w:rPr>
+          <w:b/>
+          <w:lang w:val="et-EE"/>
+        </w:rPr>
+        <w:t>LABS</w:t>
+      </w:r>
+      <w:r>
+        <w:rPr>
+          <w:b/>
+          <w:lang w:val="et-EE"/>
+        </w:rPr>
+        <w:t>:</w:t>
+      </w:r>
+      <w:r>
+        <w:rPr>
+          <w:b/>
+          <w:lang w:val="et-EE"/>
+        </w:rPr>
+        <w:br/>
+        <w:t>Ordini Borsa:</w:t>
+      </w:r>
+      <w:r>
+        <w:rPr>
+          <w:b/>
+          <w:lang w:val="et-EE"/>
+        </w:rPr>
+        <w:t xml:space="preserve"> (JMS e AMQP)</w:t>
+      </w:r>
     </w:p>
     <w:p>
       <w:pPr>
         <w:pStyle w:val="ListParagraph"/>
         <w:numPr>
           <w:ilvl w:val="0"/>
-          <w:numId w:val="4"/>
-        </w:numPr>
-        <w:rPr>
-          <w:lang w:val="et-EE"/>
-        </w:rPr>
-      </w:pPr>
-      <w:r>
-        <w:rPr>
-          <w:lang w:val="et-EE"/>
-        </w:rPr>
-        <w:t>SJ2EE-100-EJB-Client:</w:t>
+          <w:numId w:val="10"/>
+        </w:numPr>
+        <w:rPr>
+          <w:lang w:val="et-EE"/>
+        </w:rPr>
+      </w:pPr>
+      <w:r>
+        <w:rPr>
+          <w:lang w:val="et-EE"/>
+        </w:rPr>
+        <w:t xml:space="preserve">Clients </w:t>
+      </w:r>
+    </w:p>
+    <w:p>
+      <w:pPr>
+        <w:pStyle w:val="ListParagraph"/>
+        <w:numPr>
+          <w:ilvl w:val="1"/>
+          <w:numId w:val="10"/>
+        </w:numPr>
+        <w:rPr>
+          <w:lang w:val="et-EE"/>
+        </w:rPr>
+      </w:pPr>
+      <w:r>
+        <w:rPr>
+          <w:lang w:val="et-EE"/>
+        </w:rPr>
+        <w:t>spediscono ordini su Coda Submit.</w:t>
+      </w:r>
+    </w:p>
+    <w:p>
+      <w:pPr>
+        <w:pStyle w:val="ListParagraph"/>
+        <w:numPr>
+          <w:ilvl w:val="1"/>
+          <w:numId w:val="10"/>
+        </w:numPr>
+        <w:rPr>
+          <w:lang w:val="et-EE"/>
+        </w:rPr>
+      </w:pPr>
+      <w:r>
+        <w:rPr>
+          <w:lang w:val="et-EE"/>
+        </w:rPr>
+        <w:t>Ricevono ack message su Coda Response</w:t>
       </w:r>
       <w:r>
         <w:rPr>
           <w:lang w:val="et-EE"/>
         </w:rPr>
         <w:br/>
-        <w:t>Ejb Client</w:t>
-      </w:r>
-      <w:r>
-        <w:rPr>
-          <w:lang w:val="et-EE"/>
-        </w:rPr>
-        <w:t xml:space="preserve"> No Spring</w:t>
+      </w:r>
+    </w:p>
+    <w:p>
+      <w:pPr>
+        <w:pStyle w:val="ListParagraph"/>
+        <w:numPr>
+          <w:ilvl w:val="0"/>
+          <w:numId w:val="10"/>
+        </w:numPr>
+        <w:rPr>
+          <w:lang w:val="et-EE"/>
+        </w:rPr>
+      </w:pPr>
+      <w:r>
+        <w:rPr>
+          <w:lang w:val="et-EE"/>
+        </w:rPr>
+        <w:t>Opts:</w:t>
+      </w:r>
+    </w:p>
+    <w:p>
+      <w:pPr>
+        <w:pStyle w:val="ListParagraph"/>
+        <w:numPr>
+          <w:ilvl w:val="1"/>
+          <w:numId w:val="10"/>
+        </w:numPr>
+        <w:rPr>
+          <w:lang w:val="et-EE"/>
+        </w:rPr>
+      </w:pPr>
+      <w:r>
+        <w:rPr>
+          <w:lang w:val="et-EE"/>
+        </w:rPr>
+        <w:t>Verifica validita Header</w:t>
+      </w:r>
+    </w:p>
+    <w:p>
+      <w:pPr>
+        <w:pStyle w:val="ListParagraph"/>
+        <w:numPr>
+          <w:ilvl w:val="1"/>
+          <w:numId w:val="10"/>
+        </w:numPr>
+        <w:rPr>
+          <w:lang w:val="et-EE"/>
+        </w:rPr>
+      </w:pPr>
+      <w:r>
+        <w:rPr>
+          <w:lang w:val="et-EE"/>
+        </w:rPr>
+        <w:t>Routing per CorrelationId (response generica da cui ConsumerRouter indirizza su QueueResponse specifica per Cliente)</w:t>
+      </w:r>
+    </w:p>
+    <w:p>
+      <w:pPr>
+        <w:pStyle w:val="ListParagraph"/>
+        <w:numPr>
+          <w:ilvl w:val="1"/>
+          <w:numId w:val="10"/>
+        </w:numPr>
+        <w:rPr>
+          <w:lang w:val="et-EE"/>
+        </w:rPr>
+      </w:pPr>
+      <w:r>
+        <w:rPr>
+          <w:lang w:val="et-EE"/>
+        </w:rPr>
+        <w:t>Se prezzo vendita inferiore a minimo per quel titolo spedisce su Topic (Test con N consumers)</w:t>
       </w:r>
       <w:r>
         <w:rPr>
@@ -1232,95 +1930,17 @@
         <w:pStyle w:val="ListParagraph"/>
         <w:numPr>
           <w:ilvl w:val="0"/>
-          <w:numId w:val="4"/>
-        </w:numPr>
-        <w:rPr>
-          <w:lang w:val="et-EE"/>
-        </w:rPr>
-      </w:pPr>
-      <w:r>
-        <w:rPr>
-          <w:color w:val="FF0000"/>
-          <w:lang w:val="et-EE"/>
-        </w:rPr>
-        <w:t>SJ2EE-110-EJB-Client: (</w:t>
-      </w:r>
-      <w:r>
-        <w:rPr>
-          <w:b/>
-          <w:color w:val="FF0000"/>
-          <w:lang w:val="et-EE"/>
-        </w:rPr>
-        <w:t>TODO)</w:t>
-      </w:r>
-      <w:r>
-        <w:rPr>
-          <w:color w:val="FF0000"/>
-          <w:lang w:val="et-EE"/>
-        </w:rPr>
-        <w:t xml:space="preserve"> via jndi e generico obj.</w:t>
-      </w:r>
-      <w:r>
-        <w:rPr>
-          <w:color w:val="FF0000"/>
-          <w:lang w:val="et-EE"/>
-        </w:rPr>
-        <w:br/>
-        <w:t>Slides su altre possibilita</w:t>
-      </w:r>
-      <w:r>
-        <w:rPr>
-          <w:lang w:val="et-EE"/>
-        </w:rPr>
-        <w:t xml:space="preserve">. </w:t>
-      </w:r>
-      <w:r>
-        <w:rPr>
-          <w:lang w:val="et-EE"/>
-        </w:rPr>
-        <w:br/>
-      </w:r>
-    </w:p>
-    <w:p>
-      <w:pPr>
-        <w:pStyle w:val="ListParagraph"/>
-        <w:numPr>
-          <w:ilvl w:val="0"/>
-          <w:numId w:val="4"/>
-        </w:numPr>
-        <w:rPr>
-          <w:lang w:val="et-EE"/>
-        </w:rPr>
-      </w:pPr>
-      <w:r>
-        <w:rPr>
-          <w:lang w:val="et-EE"/>
-        </w:rPr>
-        <w:t>SJ2EE-200-JMS (introduzione a jms, no spring)</w:t>
-      </w:r>
-    </w:p>
-    <w:p>
-      <w:pPr>
-        <w:pStyle w:val="ListParagraph"/>
-        <w:numPr>
-          <w:ilvl w:val="0"/>
-          <w:numId w:val="4"/>
-        </w:numPr>
-        <w:rPr>
-          <w:lang w:val="et-EE"/>
-        </w:rPr>
-      </w:pPr>
-      <w:r>
-        <w:rPr>
-          <w:lang w:val="et-EE"/>
-        </w:rPr>
-        <w:t>SJ2EE-300-SpringEjbClients</w:t>
-      </w:r>
-      <w:r>
-        <w:rPr>
-          <w:lang w:val="et-EE"/>
-        </w:rPr>
-        <w:t>:</w:t>
+          <w:numId w:val="10"/>
+        </w:numPr>
+        <w:rPr>
+          <w:lang w:val="et-EE"/>
+        </w:rPr>
+      </w:pPr>
+      <w:r>
+        <w:rPr>
+          <w:lang w:val="et-EE"/>
+        </w:rPr>
+        <w:t>BorsaApp:</w:t>
       </w:r>
     </w:p>
     <w:p>
@@ -1328,151 +1948,67 @@
         <w:pStyle w:val="ListParagraph"/>
         <w:numPr>
           <w:ilvl w:val="1"/>
-          <w:numId w:val="4"/>
-        </w:numPr>
-        <w:rPr>
-          <w:lang w:val="et-EE"/>
-        </w:rPr>
-      </w:pPr>
-      <w:r>
-        <w:rPr>
-          <w:lang w:val="et-EE"/>
-        </w:rPr>
-        <w:t>Client con Spring</w:t>
-      </w:r>
-    </w:p>
-    <w:p>
-      <w:pPr>
-        <w:pStyle w:val="ListParagraph"/>
-        <w:numPr>
-          <w:ilvl w:val="0"/>
-          <w:numId w:val="4"/>
-        </w:numPr>
-        <w:rPr>
-          <w:lang w:val="et-EE"/>
-        </w:rPr>
-      </w:pPr>
-      <w:r>
-        <w:rPr>
-          <w:lang w:val="et-EE"/>
-        </w:rPr>
-        <w:t>SJ2EE-400-SpringJms</w:t>
-      </w:r>
-      <w:r>
-        <w:rPr>
-          <w:lang w:val="et-EE"/>
-        </w:rPr>
-        <w:t>:</w:t>
-      </w:r>
-    </w:p>
-    <w:p>
-      <w:pPr>
-        <w:pStyle w:val="ListParagraph"/>
-        <w:numPr>
-          <w:ilvl w:val="1"/>
-          <w:numId w:val="4"/>
-        </w:numPr>
-        <w:rPr>
-          <w:lang w:val="et-EE"/>
-        </w:rPr>
-      </w:pPr>
-      <w:r>
-        <w:rPr>
-          <w:lang w:val="et-EE"/>
-        </w:rPr>
-        <w:t>Client jms con Spring</w:t>
-      </w:r>
-    </w:p>
-    <w:p>
-      <w:pPr>
-        <w:pStyle w:val="ListParagraph"/>
-        <w:numPr>
-          <w:ilvl w:val="0"/>
-          <w:numId w:val="4"/>
-        </w:numPr>
-        <w:rPr>
-          <w:lang w:val="et-EE"/>
-        </w:rPr>
-      </w:pPr>
-      <w:r>
-        <w:rPr>
-          <w:lang w:val="et-EE"/>
-        </w:rPr>
-        <w:t>SJ2EE-410-SpringJms</w:t>
-      </w:r>
-      <w:r>
-        <w:rPr>
-          <w:lang w:val="et-EE"/>
-        </w:rPr>
-        <w:t>:</w:t>
-      </w:r>
-    </w:p>
-    <w:p>
-      <w:pPr>
-        <w:pStyle w:val="ListParagraph"/>
-        <w:numPr>
-          <w:ilvl w:val="1"/>
-          <w:numId w:val="4"/>
-        </w:numPr>
-        <w:rPr>
-          <w:lang w:val="et-EE"/>
-        </w:rPr>
-      </w:pPr>
-      <w:r>
-        <w:rPr>
-          <w:lang w:val="et-EE"/>
-        </w:rPr>
-        <w:t>Impl MessageListener di Spring</w:t>
-      </w:r>
-    </w:p>
-    <w:p>
-      <w:pPr>
-        <w:rPr>
-          <w:lang w:val="et-EE"/>
-        </w:rPr>
-      </w:pPr>
-    </w:p>
-    <w:p>
-      <w:pPr>
-        <w:rPr>
-          <w:lang w:val="et-EE"/>
-        </w:rPr>
-      </w:pPr>
-    </w:p>
-    <w:p>
-      <w:pPr>
-        <w:rPr>
-          <w:b/>
-          <w:lang w:val="et-EE"/>
-        </w:rPr>
-      </w:pPr>
-      <w:r>
-        <w:rPr>
-          <w:b/>
-          <w:lang w:val="et-EE"/>
-        </w:rPr>
-        <w:t>ESTENSIONI FUTURO</w:t>
-      </w:r>
-      <w:r>
-        <w:rPr>
-          <w:b/>
-          <w:lang w:val="et-EE"/>
-        </w:rPr>
-        <w:br/>
-      </w:r>
-    </w:p>
-    <w:p>
-      <w:pPr>
-        <w:rPr>
-          <w:lang w:val="et-EE"/>
-        </w:rPr>
-      </w:pPr>
-      <w:r>
-        <w:rPr>
-          <w:lang w:val="et-EE"/>
-        </w:rPr>
-        <w:br/>
-      </w:r>
+          <w:numId w:val="10"/>
+        </w:numPr>
+        <w:rPr>
+          <w:lang w:val="et-EE"/>
+        </w:rPr>
+      </w:pPr>
+      <w:r>
+        <w:rPr>
+          <w:lang w:val="et-EE"/>
+        </w:rPr>
+        <w:t xml:space="preserve">Se </w:t>
+      </w:r>
+      <w:r>
+        <w:rPr>
+          <w:lang w:val="et-EE"/>
+        </w:rPr>
+        <w:t>l ordine esaurisce stock per titolo/prezzo</w:t>
+      </w:r>
+    </w:p>
+    <w:p>
+      <w:pPr>
+        <w:pStyle w:val="ListParagraph"/>
+        <w:numPr>
+          <w:ilvl w:val="2"/>
+          <w:numId w:val="10"/>
+        </w:numPr>
+        <w:rPr>
+          <w:lang w:val="et-EE"/>
+        </w:rPr>
+      </w:pPr>
+      <w:r>
+        <w:rPr>
+          <w:lang w:val="et-EE"/>
+        </w:rPr>
+        <w:t>Spedisce su Queue Ordini da eseguire</w:t>
+      </w:r>
+    </w:p>
+    <w:p>
+      <w:pPr>
+        <w:pStyle w:val="ListParagraph"/>
+        <w:numPr>
+          <w:ilvl w:val="2"/>
+          <w:numId w:val="10"/>
+        </w:numPr>
+        <w:rPr>
+          <w:lang w:val="et-EE"/>
+        </w:rPr>
+      </w:pPr>
+      <w:r>
+        <w:rPr>
+          <w:lang w:val="et-EE"/>
+        </w:rPr>
+        <w:t>Spedisce su Topic Console -&gt; Varie WebApp aggiornano loro DB con nuova quotazione</w:t>
+      </w:r>
+    </w:p>
+    <w:p>
+      <w:pPr>
+        <w:rPr>
+          <w:lang w:val="et-EE"/>
+        </w:rPr>
+      </w:pPr>
     </w:p>
     <w:p>
       <w:pPr>
@@ -1598,7 +2134,7 @@
         <w:rFonts w:ascii="Symbol" w:hAnsi="Symbol" w:hint="default"/>
       </w:rPr>
     </w:lvl>
-    <w:lvl w:ilvl="1" w:tplc="04090003" w:tentative="1">
+    <w:lvl w:ilvl="1" w:tplc="04090003">
       <w:start w:val="1"/>
       <w:numFmt w:val="bullet"/>
       <w:lvlText w:val="o"/>
@@ -1610,7 +2146,7 @@
         <w:rFonts w:ascii="Courier New" w:hAnsi="Courier New" w:cs="Courier New" w:hint="default"/>
       </w:rPr>
     </w:lvl>
-    <w:lvl w:ilvl="2" w:tplc="04090005" w:tentative="1">
+    <w:lvl w:ilvl="2" w:tplc="04090005">
       <w:start w:val="1"/>
       <w:numFmt w:val="bullet"/>
       <w:lvlText w:val=""/>
@@ -1984,6 +2520,119 @@
     </w:lvl>
   </w:abstractNum>
   <w:abstractNum w:abstractNumId="5">
+    <w:nsid w:val="56B52B5A"/>
+    <w:multiLevelType w:val="hybridMultilevel"/>
+    <w:tmpl w:val="A7BEA0EE"/>
+    <w:lvl w:ilvl="0" w:tplc="04090001">
+      <w:start w:val="1"/>
+      <w:numFmt w:val="bullet"/>
+      <w:lvlText w:val=""/>
+      <w:lvlJc w:val="left"/>
+      <w:pPr>
+        <w:ind w:left="1080" w:hanging="360"/>
+      </w:pPr>
+      <w:rPr>
+        <w:rFonts w:ascii="Symbol" w:hAnsi="Symbol" w:hint="default"/>
+      </w:rPr>
+    </w:lvl>
+    <w:lvl w:ilvl="1" w:tplc="04090003">
+      <w:start w:val="1"/>
+      <w:numFmt w:val="bullet"/>
+      <w:lvlText w:val="o"/>
+      <w:lvlJc w:val="left"/>
+      <w:pPr>
+        <w:ind w:left="1800" w:hanging="360"/>
+      </w:pPr>
+      <w:rPr>
+        <w:rFonts w:ascii="Courier New" w:hAnsi="Courier New" w:cs="Courier New" w:hint="default"/>
+      </w:rPr>
+    </w:lvl>
+    <w:lvl w:ilvl="2" w:tplc="04090005">
+      <w:start w:val="1"/>
+      <w:numFmt w:val="bullet"/>
+      <w:lvlText w:val=""/>
+      <w:lvlJc w:val="left"/>
+      <w:pPr>
+        <w:ind w:left="2520" w:hanging="360"/>
+      </w:pPr>
+      <w:rPr>
+        <w:rFonts w:ascii="Wingdings" w:hAnsi="Wingdings" w:hint="default"/>
+      </w:rPr>
+    </w:lvl>
+    <w:lvl w:ilvl="3" w:tplc="04090001">
+      <w:start w:val="1"/>
+      <w:numFmt w:val="bullet"/>
+      <w:lvlText w:val=""/>
+      <w:lvlJc w:val="left"/>
+      <w:pPr>
+        <w:ind w:left="3240" w:hanging="360"/>
+      </w:pPr>
+      <w:rPr>
+        <w:rFonts w:ascii="Symbol" w:hAnsi="Symbol" w:hint="default"/>
+      </w:rPr>
+    </w:lvl>
+    <w:lvl w:ilvl="4" w:tplc="04090003" w:tentative="1">
+      <w:start w:val="1"/>
+      <w:numFmt w:val="bullet"/>
+      <w:lvlText w:val="o"/>
+      <w:lvlJc w:val="left"/>
+      <w:pPr>
+        <w:ind w:left="3960" w:hanging="360"/>
+      </w:pPr>
+      <w:rPr>
+        <w:rFonts w:ascii="Courier New" w:hAnsi="Courier New" w:cs="Courier New" w:hint="default"/>
+      </w:rPr>
+    </w:lvl>
+    <w:lvl w:ilvl="5" w:tplc="04090005" w:tentative="1">
+      <w:start w:val="1"/>
+      <w:numFmt w:val="bullet"/>
+      <w:lvlText w:val=""/>
+      <w:lvlJc w:val="left"/>
+      <w:pPr>
+        <w:ind w:left="4680" w:hanging="360"/>
+      </w:pPr>
+      <w:rPr>
+        <w:rFonts w:ascii="Wingdings" w:hAnsi="Wingdings" w:hint="default"/>
+      </w:rPr>
+    </w:lvl>
+    <w:lvl w:ilvl="6" w:tplc="04090001" w:tentative="1">
+      <w:start w:val="1"/>
+      <w:numFmt w:val="bullet"/>
+      <w:lvlText w:val=""/>
+      <w:lvlJc w:val="left"/>
+      <w:pPr>
+        <w:ind w:left="5400" w:hanging="360"/>
+      </w:pPr>
+      <w:rPr>
+        <w:rFonts w:ascii="Symbol" w:hAnsi="Symbol" w:hint="default"/>
+      </w:rPr>
+    </w:lvl>
+    <w:lvl w:ilvl="7" w:tplc="04090003" w:tentative="1">
+      <w:start w:val="1"/>
+      <w:numFmt w:val="bullet"/>
+      <w:lvlText w:val="o"/>
+      <w:lvlJc w:val="left"/>
+      <w:pPr>
+        <w:ind w:left="6120" w:hanging="360"/>
+      </w:pPr>
+      <w:rPr>
+        <w:rFonts w:ascii="Courier New" w:hAnsi="Courier New" w:cs="Courier New" w:hint="default"/>
+      </w:rPr>
+    </w:lvl>
+    <w:lvl w:ilvl="8" w:tplc="04090005" w:tentative="1">
+      <w:start w:val="1"/>
+      <w:numFmt w:val="bullet"/>
+      <w:lvlText w:val=""/>
+      <w:lvlJc w:val="left"/>
+      <w:pPr>
+        <w:ind w:left="6840" w:hanging="360"/>
+      </w:pPr>
+      <w:rPr>
+        <w:rFonts w:ascii="Wingdings" w:hAnsi="Wingdings" w:hint="default"/>
+      </w:rPr>
+    </w:lvl>
+  </w:abstractNum>
+  <w:abstractNum w:abstractNumId="6">
     <w:nsid w:val="67BE3A5F"/>
     <w:multiLevelType w:val="hybridMultilevel"/>
     <w:tmpl w:val="B3706976"/>
@@ -2096,7 +2745,7 @@
       </w:rPr>
     </w:lvl>
   </w:abstractNum>
-  <w:abstractNum w:abstractNumId="6">
+  <w:abstractNum w:abstractNumId="7">
     <w:nsid w:val="6D4F2EC0"/>
     <w:multiLevelType w:val="hybridMultilevel"/>
     <w:tmpl w:val="9B80FD90"/>
@@ -2185,7 +2834,7 @@
       </w:pPr>
     </w:lvl>
   </w:abstractNum>
-  <w:abstractNum w:abstractNumId="7">
+  <w:abstractNum w:abstractNumId="8">
     <w:nsid w:val="703D33AE"/>
     <w:multiLevelType w:val="hybridMultilevel"/>
     <w:tmpl w:val="266A37D2"/>
@@ -2211,6 +2860,95 @@
       </w:pPr>
     </w:lvl>
     <w:lvl w:ilvl="2" w:tplc="0409001B" w:tentative="1">
+      <w:start w:val="1"/>
+      <w:numFmt w:val="lowerRoman"/>
+      <w:lvlText w:val="%3."/>
+      <w:lvlJc w:val="right"/>
+      <w:pPr>
+        <w:ind w:left="2160" w:hanging="180"/>
+      </w:pPr>
+    </w:lvl>
+    <w:lvl w:ilvl="3" w:tplc="0409000F" w:tentative="1">
+      <w:start w:val="1"/>
+      <w:numFmt w:val="decimal"/>
+      <w:lvlText w:val="%4."/>
+      <w:lvlJc w:val="left"/>
+      <w:pPr>
+        <w:ind w:left="2880" w:hanging="360"/>
+      </w:pPr>
+    </w:lvl>
+    <w:lvl w:ilvl="4" w:tplc="04090019" w:tentative="1">
+      <w:start w:val="1"/>
+      <w:numFmt w:val="lowerLetter"/>
+      <w:lvlText w:val="%5."/>
+      <w:lvlJc w:val="left"/>
+      <w:pPr>
+        <w:ind w:left="3600" w:hanging="360"/>
+      </w:pPr>
+    </w:lvl>
+    <w:lvl w:ilvl="5" w:tplc="0409001B" w:tentative="1">
+      <w:start w:val="1"/>
+      <w:numFmt w:val="lowerRoman"/>
+      <w:lvlText w:val="%6."/>
+      <w:lvlJc w:val="right"/>
+      <w:pPr>
+        <w:ind w:left="4320" w:hanging="180"/>
+      </w:pPr>
+    </w:lvl>
+    <w:lvl w:ilvl="6" w:tplc="0409000F" w:tentative="1">
+      <w:start w:val="1"/>
+      <w:numFmt w:val="decimal"/>
+      <w:lvlText w:val="%7."/>
+      <w:lvlJc w:val="left"/>
+      <w:pPr>
+        <w:ind w:left="5040" w:hanging="360"/>
+      </w:pPr>
+    </w:lvl>
+    <w:lvl w:ilvl="7" w:tplc="04090019" w:tentative="1">
+      <w:start w:val="1"/>
+      <w:numFmt w:val="lowerLetter"/>
+      <w:lvlText w:val="%8."/>
+      <w:lvlJc w:val="left"/>
+      <w:pPr>
+        <w:ind w:left="5760" w:hanging="360"/>
+      </w:pPr>
+    </w:lvl>
+    <w:lvl w:ilvl="8" w:tplc="0409001B" w:tentative="1">
+      <w:start w:val="1"/>
+      <w:numFmt w:val="lowerRoman"/>
+      <w:lvlText w:val="%9."/>
+      <w:lvlJc w:val="right"/>
+      <w:pPr>
+        <w:ind w:left="6480" w:hanging="180"/>
+      </w:pPr>
+    </w:lvl>
+  </w:abstractNum>
+  <w:abstractNum w:abstractNumId="9">
+    <w:nsid w:val="7348687A"/>
+    <w:multiLevelType w:val="hybridMultilevel"/>
+    <w:tmpl w:val="4BD234EE"/>
+    <w:lvl w:ilvl="0" w:tplc="04090011">
+      <w:start w:val="1"/>
+      <w:numFmt w:val="decimal"/>
+      <w:lvlText w:val="%1)"/>
+      <w:lvlJc w:val="left"/>
+      <w:pPr>
+        <w:ind w:left="720" w:hanging="360"/>
+      </w:pPr>
+      <w:rPr>
+        <w:rFonts w:hint="default"/>
+      </w:rPr>
+    </w:lvl>
+    <w:lvl w:ilvl="1" w:tplc="04090019">
+      <w:start w:val="1"/>
+      <w:numFmt w:val="lowerLetter"/>
+      <w:lvlText w:val="%2."/>
+      <w:lvlJc w:val="left"/>
+      <w:pPr>
+        <w:ind w:left="1440" w:hanging="360"/>
+      </w:pPr>
+    </w:lvl>
+    <w:lvl w:ilvl="2" w:tplc="0409001B">
       <w:start w:val="1"/>
       <w:numFmt w:val="lowerRoman"/>
       <w:lvlText w:val="%3."/>
@@ -2281,22 +3019,28 @@
     <w:abstractNumId w:val="4"/>
   </w:num>
   <w:num w:numId="3">
-    <w:abstractNumId w:val="5"/>
+    <w:abstractNumId w:val="6"/>
   </w:num>
   <w:num w:numId="4">
     <w:abstractNumId w:val="3"/>
   </w:num>
   <w:num w:numId="5">
-    <w:abstractNumId w:val="7"/>
+    <w:abstractNumId w:val="8"/>
   </w:num>
   <w:num w:numId="6">
-    <w:abstractNumId w:val="6"/>
+    <w:abstractNumId w:val="7"/>
   </w:num>
   <w:num w:numId="7">
     <w:abstractNumId w:val="2"/>
   </w:num>
   <w:num w:numId="8">
     <w:abstractNumId w:val="1"/>
+  </w:num>
+  <w:num w:numId="9">
+    <w:abstractNumId w:val="5"/>
+  </w:num>
+  <w:num w:numId="10">
+    <w:abstractNumId w:val="9"/>
   </w:num>
 </w:numbering>
 </file>

</xml_diff>

<commit_message>
SEE edizione 2017 post corso
</commit_message>
<xml_diff>
--- a/Docs/SpringJ2EE-AFU-2017.docx
+++ b/Docs/SpringJ2EE-AFU-2017.docx
@@ -106,8 +106,23 @@
           <w:lang w:val="et-EE"/>
         </w:rPr>
         <w:br/>
-        <w:t>Verificare con TomEE</w:t>
-      </w:r>
+      </w:r>
+      <w:r>
+        <w:rPr>
+          <w:lang w:val="et-EE"/>
+        </w:rPr>
+        <w:t>Jboss 7.1</w:t>
+      </w:r>
+      <w:bookmarkStart w:id="0" w:name="_GoBack"/>
+      <w:bookmarkEnd w:id="0"/>
+    </w:p>
+    <w:p>
+      <w:pPr>
+        <w:ind w:left="720"/>
+        <w:rPr>
+          <w:lang w:val="et-EE"/>
+        </w:rPr>
+      </w:pPr>
     </w:p>
     <w:p>
       <w:pPr>
@@ -354,7 +369,6 @@
           <w:b/>
           <w:lang w:val="et-EE"/>
         </w:rPr>
-        <w:lastRenderedPageBreak/>
         <w:t>MODULO SEJB:</w:t>
       </w:r>
     </w:p>
@@ -917,6 +931,12 @@
           <w:lang w:val="et-EE"/>
         </w:rPr>
         <w:br/>
+      </w:r>
+      <w:r>
+        <w:rPr>
+          <w:lang w:val="et-EE"/>
+        </w:rPr>
+        <w:lastRenderedPageBreak/>
         <w:t>- Configurazioni</w:t>
       </w:r>
       <w:r>
@@ -939,7 +959,6 @@
           <w:b/>
           <w:lang w:val="et-EE"/>
         </w:rPr>
-        <w:lastRenderedPageBreak/>
         <w:t>LABS:</w:t>
       </w:r>
       <w:r>
@@ -1132,8 +1151,6 @@
           <w:lang w:val="et-EE"/>
         </w:rPr>
       </w:pPr>
-      <w:bookmarkStart w:id="0" w:name="_GoBack"/>
-      <w:bookmarkEnd w:id="0"/>
       <w:r>
         <w:rPr>
           <w:b/>

</xml_diff>